<commit_message>
Finished data preparation and exported final processed data for training/testing
</commit_message>
<xml_diff>
--- a/documents/tennis_prediction_engine_writeup.docx
+++ b/documents/tennis_prediction_engine_writeup.docx
@@ -151,7 +151,6 @@
           <w:id w:val="648713999"/>
           <w:citation/>
         </w:sdtPr>
-        <w:sdtEndPr/>
         <w:sdtContent>
           <w:r>
             <w:fldChar w:fldCharType="begin"/>
@@ -245,7 +244,6 @@
           <w:id w:val="2106686221"/>
           <w:citation/>
         </w:sdtPr>
-        <w:sdtEndPr/>
         <w:sdtContent>
           <w:r>
             <w:fldChar w:fldCharType="begin"/>
@@ -21863,7 +21861,7 @@
     </w:p>
     <w:p>
       <w:r>
-        <w:t>The two flowcharts below describe (at a high level) the process of entropy calculation and finding the best feature and threshold to split on, respectively:</w:t>
+        <w:t>The two flowcharts below describe (at a high level) the process of entropy calculation and finding the best feature and threshold to split on:</w:t>
       </w:r>
     </w:p>
     <w:p>
@@ -21922,6 +21920,103 @@
       </w:r>
       <w:r>
         <w:t xml:space="preserve">  </w:t>
+      </w:r>
+    </w:p>
+    <w:p/>
+    <w:p/>
+    <w:p/>
+    <w:p/>
+    <w:p/>
+    <w:p/>
+    <w:p/>
+    <w:p/>
+    <w:p/>
+    <w:p/>
+    <w:p>
+      <w:r>
+        <w:lastRenderedPageBreak/>
+        <w:t>Using these processes, I proceeded to design the main Decision Tree algorithm at a higher level.</w:t>
+      </w:r>
+    </w:p>
+    <w:p>
+      <w:r>
+        <w:rPr>
+          <w:noProof/>
+        </w:rPr>
+        <w:drawing>
+          <wp:inline distT="0" distB="0" distL="0" distR="0" wp14:anchorId="743AD63F" wp14:editId="1404DF69">
+            <wp:extent cx="3745570" cy="7467600"/>
+            <wp:effectExtent l="0" t="0" r="0" b="0"/>
+            <wp:docPr id="2003280371" name="Picture 1" descr="A diagram of a flowchart&#10;&#10;AI-generated content may be incorrect."/>
+            <wp:cNvGraphicFramePr>
+              <a:graphicFrameLocks xmlns:a="http://schemas.openxmlformats.org/drawingml/2006/main" noChangeAspect="1"/>
+            </wp:cNvGraphicFramePr>
+            <a:graphic xmlns:a="http://schemas.openxmlformats.org/drawingml/2006/main">
+              <a:graphicData uri="http://schemas.openxmlformats.org/drawingml/2006/picture">
+                <pic:pic xmlns:pic="http://schemas.openxmlformats.org/drawingml/2006/picture">
+                  <pic:nvPicPr>
+                    <pic:cNvPr id="2003280371" name="Picture 1" descr="A diagram of a flowchart&#10;&#10;AI-generated content may be incorrect."/>
+                    <pic:cNvPicPr>
+                      <a:picLocks noChangeAspect="1" noChangeArrowheads="1"/>
+                    </pic:cNvPicPr>
+                  </pic:nvPicPr>
+                  <pic:blipFill>
+                    <a:blip r:embed="rId12" cstate="print">
+                      <a:extLst>
+                        <a:ext uri="{28A0092B-C50C-407E-A947-70E740481C1C}">
+                          <a14:useLocalDpi xmlns:a14="http://schemas.microsoft.com/office/drawing/2010/main" val="0"/>
+                        </a:ext>
+                      </a:extLst>
+                    </a:blip>
+                    <a:srcRect/>
+                    <a:stretch>
+                      <a:fillRect/>
+                    </a:stretch>
+                  </pic:blipFill>
+                  <pic:spPr bwMode="auto">
+                    <a:xfrm>
+                      <a:off x="0" y="0"/>
+                      <a:ext cx="3758753" cy="7493884"/>
+                    </a:xfrm>
+                    <a:prstGeom prst="rect">
+                      <a:avLst/>
+                    </a:prstGeom>
+                    <a:noFill/>
+                    <a:ln>
+                      <a:noFill/>
+                    </a:ln>
+                  </pic:spPr>
+                </pic:pic>
+              </a:graphicData>
+            </a:graphic>
+          </wp:inline>
+        </w:drawing>
+      </w:r>
+    </w:p>
+    <w:p/>
+    <w:p/>
+    <w:p>
+      <w:r>
+        <w:lastRenderedPageBreak/>
+        <w:t>Furthermore, I outlined the voting and bagging (</w:t>
+      </w:r>
+      <w:r>
+        <w:rPr>
+          <w:i/>
+          <w:iCs/>
+        </w:rPr>
+        <w:t>bootstrap aggregation</w:t>
+      </w:r>
+      <w:r>
+        <w:t xml:space="preserve"> training data sampling technique) algorithms used in Random Forest:</w:t>
+      </w:r>
+    </w:p>
+    <w:p>
+      <w:pPr>
+        <w:pStyle w:val="Heading1"/>
+      </w:pPr>
+      <w:r>
+        <w:t>R</w:t>
       </w:r>
     </w:p>
     <w:p>
@@ -24001,6 +24096,7 @@
   <w:style w:type="character" w:default="1" w:styleId="DefaultParagraphFont">
     <w:name w:val="Default Paragraph Font"/>
     <w:uiPriority w:val="1"/>
+    <w:semiHidden/>
     <w:unhideWhenUsed/>
   </w:style>
   <w:style w:type="table" w:default="1" w:styleId="TableNormal">

</xml_diff>